<commit_message>
updated teaching notes and simulation sharing
</commit_message>
<xml_diff>
--- a/teaching/STAT1012_2019F.docx
+++ b/teaching/STAT1012_2019F.docx
@@ -150,13 +150,129 @@
           <w:r>
             <w:fldChar w:fldCharType="separate"/>
           </w:r>
-          <w:hyperlink w:anchor="_Toc20922264" w:history="1">
+          <w:bookmarkStart w:id="0" w:name="_GoBack"/>
+          <w:bookmarkEnd w:id="0"/>
+          <w:r>
+            <w:rPr>
+              <w:rStyle w:val="Hyperlink"/>
+              <w:noProof/>
+            </w:rPr>
+            <w:fldChar w:fldCharType="begin"/>
+          </w:r>
+          <w:r>
+            <w:rPr>
+              <w:rStyle w:val="Hyperlink"/>
+              <w:noProof/>
+            </w:rPr>
+            <w:instrText xml:space="preserve"> </w:instrText>
+          </w:r>
+          <w:r>
+            <w:rPr>
+              <w:noProof/>
+            </w:rPr>
+            <w:instrText>HYPERLINK \l "_Toc21967243"</w:instrText>
+          </w:r>
+          <w:r>
+            <w:rPr>
+              <w:rStyle w:val="Hyperlink"/>
+              <w:noProof/>
+            </w:rPr>
+            <w:instrText xml:space="preserve"> </w:instrText>
+          </w:r>
+          <w:r>
+            <w:rPr>
+              <w:rStyle w:val="Hyperlink"/>
+              <w:noProof/>
+            </w:rPr>
+          </w:r>
+          <w:r>
+            <w:rPr>
+              <w:rStyle w:val="Hyperlink"/>
+              <w:noProof/>
+            </w:rPr>
+            <w:fldChar w:fldCharType="separate"/>
+          </w:r>
+          <w:r>
+            <w:rPr>
+              <w:rStyle w:val="Hyperlink"/>
+              <w:noProof/>
+            </w:rPr>
+            <w:t>I) Descriptive Statistics</w:t>
+          </w:r>
+          <w:r>
+            <w:rPr>
+              <w:noProof/>
+              <w:webHidden/>
+            </w:rPr>
+            <w:tab/>
+          </w:r>
+          <w:r>
+            <w:rPr>
+              <w:noProof/>
+              <w:webHidden/>
+            </w:rPr>
+            <w:fldChar w:fldCharType="begin"/>
+          </w:r>
+          <w:r>
+            <w:rPr>
+              <w:noProof/>
+              <w:webHidden/>
+            </w:rPr>
+            <w:instrText xml:space="preserve"> PAGEREF _Toc21967243 \h </w:instrText>
+          </w:r>
+          <w:r>
+            <w:rPr>
+              <w:noProof/>
+              <w:webHidden/>
+            </w:rPr>
+          </w:r>
+          <w:r>
+            <w:rPr>
+              <w:noProof/>
+              <w:webHidden/>
+            </w:rPr>
+            <w:fldChar w:fldCharType="separate"/>
+          </w:r>
+          <w:r>
+            <w:rPr>
+              <w:noProof/>
+              <w:webHidden/>
+            </w:rPr>
+            <w:t>3</w:t>
+          </w:r>
+          <w:r>
+            <w:rPr>
+              <w:noProof/>
+              <w:webHidden/>
+            </w:rPr>
+            <w:fldChar w:fldCharType="end"/>
+          </w:r>
+          <w:r>
+            <w:rPr>
+              <w:rStyle w:val="Hyperlink"/>
+              <w:noProof/>
+            </w:rPr>
+            <w:fldChar w:fldCharType="end"/>
+          </w:r>
+        </w:p>
+        <w:p>
+          <w:pPr>
+            <w:pStyle w:val="TOC2"/>
+            <w:tabs>
+              <w:tab w:val="right" w:leader="dot" w:pos="9350"/>
+            </w:tabs>
+            <w:rPr>
+              <w:noProof/>
+              <w:sz w:val="22"/>
+            </w:rPr>
+          </w:pPr>
+          <w:hyperlink w:anchor="_Toc21967244" w:history="1">
             <w:r>
               <w:rPr>
                 <w:rStyle w:val="Hyperlink"/>
                 <w:noProof/>
               </w:rPr>
-              <w:t>I) Descriptive Statistics</w:t>
+              <w:t>Central tendency</w:t>
             </w:r>
             <w:r>
               <w:rPr>
@@ -177,7 +293,7 @@
                 <w:noProof/>
                 <w:webHidden/>
               </w:rPr>
-              <w:instrText xml:space="preserve"> PAGEREF _Toc20922264 \h </w:instrText>
+              <w:instrText xml:space="preserve"> PAGEREF _Toc21967244 \h </w:instrText>
             </w:r>
             <w:r>
               <w:rPr>
@@ -219,13 +335,13 @@
               <w:sz w:val="22"/>
             </w:rPr>
           </w:pPr>
-          <w:hyperlink w:anchor="_Toc20922265" w:history="1">
+          <w:hyperlink w:anchor="_Toc21967245" w:history="1">
             <w:r>
               <w:rPr>
                 <w:rStyle w:val="Hyperlink"/>
                 <w:noProof/>
               </w:rPr>
-              <w:t>Central tendency</w:t>
+              <w:t>Dispersion</w:t>
             </w:r>
             <w:r>
               <w:rPr>
@@ -246,7 +362,7 @@
                 <w:noProof/>
                 <w:webHidden/>
               </w:rPr>
-              <w:instrText xml:space="preserve"> PAGEREF _Toc20922265 \h </w:instrText>
+              <w:instrText xml:space="preserve"> PAGEREF _Toc21967245 \h </w:instrText>
             </w:r>
             <w:r>
               <w:rPr>
@@ -288,13 +404,13 @@
               <w:sz w:val="22"/>
             </w:rPr>
           </w:pPr>
-          <w:hyperlink w:anchor="_Toc20922266" w:history="1">
+          <w:hyperlink w:anchor="_Toc21967246" w:history="1">
             <w:r>
               <w:rPr>
                 <w:rStyle w:val="Hyperlink"/>
                 <w:noProof/>
               </w:rPr>
-              <w:t>Dispersion</w:t>
+              <w:t>Graphical methods</w:t>
             </w:r>
             <w:r>
               <w:rPr>
@@ -315,7 +431,7 @@
                 <w:noProof/>
                 <w:webHidden/>
               </w:rPr>
-              <w:instrText xml:space="preserve"> PAGEREF _Toc20922266 \h </w:instrText>
+              <w:instrText xml:space="preserve"> PAGEREF _Toc21967246 \h </w:instrText>
             </w:r>
             <w:r>
               <w:rPr>
@@ -335,7 +451,76 @@
                 <w:noProof/>
                 <w:webHidden/>
               </w:rPr>
-              <w:t>3</w:t>
+              <w:t>4</w:t>
+            </w:r>
+            <w:r>
+              <w:rPr>
+                <w:noProof/>
+                <w:webHidden/>
+              </w:rPr>
+              <w:fldChar w:fldCharType="end"/>
+            </w:r>
+          </w:hyperlink>
+        </w:p>
+        <w:p>
+          <w:pPr>
+            <w:pStyle w:val="TOC1"/>
+            <w:tabs>
+              <w:tab w:val="right" w:leader="dot" w:pos="9350"/>
+            </w:tabs>
+            <w:rPr>
+              <w:noProof/>
+              <w:sz w:val="22"/>
+            </w:rPr>
+          </w:pPr>
+          <w:hyperlink w:anchor="_Toc21967247" w:history="1">
+            <w:r>
+              <w:rPr>
+                <w:rStyle w:val="Hyperlink"/>
+                <w:noProof/>
+              </w:rPr>
+              <w:t>II) Probability</w:t>
+            </w:r>
+            <w:r>
+              <w:rPr>
+                <w:noProof/>
+                <w:webHidden/>
+              </w:rPr>
+              <w:tab/>
+            </w:r>
+            <w:r>
+              <w:rPr>
+                <w:noProof/>
+                <w:webHidden/>
+              </w:rPr>
+              <w:fldChar w:fldCharType="begin"/>
+            </w:r>
+            <w:r>
+              <w:rPr>
+                <w:noProof/>
+                <w:webHidden/>
+              </w:rPr>
+              <w:instrText xml:space="preserve"> PAGEREF _Toc21967247 \h </w:instrText>
+            </w:r>
+            <w:r>
+              <w:rPr>
+                <w:noProof/>
+                <w:webHidden/>
+              </w:rPr>
+            </w:r>
+            <w:r>
+              <w:rPr>
+                <w:noProof/>
+                <w:webHidden/>
+              </w:rPr>
+              <w:fldChar w:fldCharType="separate"/>
+            </w:r>
+            <w:r>
+              <w:rPr>
+                <w:noProof/>
+                <w:webHidden/>
+              </w:rPr>
+              <w:t>5</w:t>
             </w:r>
             <w:r>
               <w:rPr>
@@ -357,13 +542,13 @@
               <w:sz w:val="22"/>
             </w:rPr>
           </w:pPr>
-          <w:hyperlink w:anchor="_Toc20922267" w:history="1">
+          <w:hyperlink w:anchor="_Toc21967248" w:history="1">
             <w:r>
               <w:rPr>
                 <w:rStyle w:val="Hyperlink"/>
                 <w:noProof/>
               </w:rPr>
-              <w:t>Graphical methods</w:t>
+              <w:t>Notations</w:t>
             </w:r>
             <w:r>
               <w:rPr>
@@ -384,7 +569,7 @@
                 <w:noProof/>
                 <w:webHidden/>
               </w:rPr>
-              <w:instrText xml:space="preserve"> PAGEREF _Toc20922267 \h </w:instrText>
+              <w:instrText xml:space="preserve"> PAGEREF _Toc21967248 \h </w:instrText>
             </w:r>
             <w:r>
               <w:rPr>
@@ -404,7 +589,145 @@
                 <w:noProof/>
                 <w:webHidden/>
               </w:rPr>
-              <w:t>4</w:t>
+              <w:t>5</w:t>
+            </w:r>
+            <w:r>
+              <w:rPr>
+                <w:noProof/>
+                <w:webHidden/>
+              </w:rPr>
+              <w:fldChar w:fldCharType="end"/>
+            </w:r>
+          </w:hyperlink>
+        </w:p>
+        <w:p>
+          <w:pPr>
+            <w:pStyle w:val="TOC2"/>
+            <w:tabs>
+              <w:tab w:val="right" w:leader="dot" w:pos="9350"/>
+            </w:tabs>
+            <w:rPr>
+              <w:noProof/>
+              <w:sz w:val="22"/>
+            </w:rPr>
+          </w:pPr>
+          <w:hyperlink w:anchor="_Toc21967249" w:history="1">
+            <w:r>
+              <w:rPr>
+                <w:rStyle w:val="Hyperlink"/>
+                <w:noProof/>
+              </w:rPr>
+              <w:t>Probability theory</w:t>
+            </w:r>
+            <w:r>
+              <w:rPr>
+                <w:noProof/>
+                <w:webHidden/>
+              </w:rPr>
+              <w:tab/>
+            </w:r>
+            <w:r>
+              <w:rPr>
+                <w:noProof/>
+                <w:webHidden/>
+              </w:rPr>
+              <w:fldChar w:fldCharType="begin"/>
+            </w:r>
+            <w:r>
+              <w:rPr>
+                <w:noProof/>
+                <w:webHidden/>
+              </w:rPr>
+              <w:instrText xml:space="preserve"> PAGEREF _Toc21967249 \h </w:instrText>
+            </w:r>
+            <w:r>
+              <w:rPr>
+                <w:noProof/>
+                <w:webHidden/>
+              </w:rPr>
+            </w:r>
+            <w:r>
+              <w:rPr>
+                <w:noProof/>
+                <w:webHidden/>
+              </w:rPr>
+              <w:fldChar w:fldCharType="separate"/>
+            </w:r>
+            <w:r>
+              <w:rPr>
+                <w:noProof/>
+                <w:webHidden/>
+              </w:rPr>
+              <w:t>5</w:t>
+            </w:r>
+            <w:r>
+              <w:rPr>
+                <w:noProof/>
+                <w:webHidden/>
+              </w:rPr>
+              <w:fldChar w:fldCharType="end"/>
+            </w:r>
+          </w:hyperlink>
+        </w:p>
+        <w:p>
+          <w:pPr>
+            <w:pStyle w:val="TOC2"/>
+            <w:tabs>
+              <w:tab w:val="right" w:leader="dot" w:pos="9350"/>
+            </w:tabs>
+            <w:rPr>
+              <w:noProof/>
+              <w:sz w:val="22"/>
+            </w:rPr>
+          </w:pPr>
+          <w:hyperlink w:anchor="_Toc21967250" w:history="1">
+            <w:r>
+              <w:rPr>
+                <w:rStyle w:val="Hyperlink"/>
+                <w:noProof/>
+              </w:rPr>
+              <w:t>Conditional probability</w:t>
+            </w:r>
+            <w:r>
+              <w:rPr>
+                <w:noProof/>
+                <w:webHidden/>
+              </w:rPr>
+              <w:tab/>
+            </w:r>
+            <w:r>
+              <w:rPr>
+                <w:noProof/>
+                <w:webHidden/>
+              </w:rPr>
+              <w:fldChar w:fldCharType="begin"/>
+            </w:r>
+            <w:r>
+              <w:rPr>
+                <w:noProof/>
+                <w:webHidden/>
+              </w:rPr>
+              <w:instrText xml:space="preserve"> PAGEREF _Toc21967250 \h </w:instrText>
+            </w:r>
+            <w:r>
+              <w:rPr>
+                <w:noProof/>
+                <w:webHidden/>
+              </w:rPr>
+            </w:r>
+            <w:r>
+              <w:rPr>
+                <w:noProof/>
+                <w:webHidden/>
+              </w:rPr>
+              <w:fldChar w:fldCharType="separate"/>
+            </w:r>
+            <w:r>
+              <w:rPr>
+                <w:noProof/>
+                <w:webHidden/>
+              </w:rPr>
+              <w:t>5</w:t>
             </w:r>
             <w:r>
               <w:rPr>
@@ -426,13 +749,13 @@
               <w:sz w:val="22"/>
             </w:rPr>
           </w:pPr>
-          <w:hyperlink w:anchor="_Toc20922268" w:history="1">
+          <w:hyperlink w:anchor="_Toc21967251" w:history="1">
             <w:r>
               <w:rPr>
                 <w:rStyle w:val="Hyperlink"/>
                 <w:noProof/>
               </w:rPr>
-              <w:t>II) Probability</w:t>
+              <w:t>III) Discrete Probability Distributions</w:t>
             </w:r>
             <w:r>
               <w:rPr>
@@ -453,7 +776,7 @@
                 <w:noProof/>
                 <w:webHidden/>
               </w:rPr>
-              <w:instrText xml:space="preserve"> PAGEREF _Toc20922268 \h </w:instrText>
+              <w:instrText xml:space="preserve"> PAGEREF _Toc21967251 \h </w:instrText>
             </w:r>
             <w:r>
               <w:rPr>
@@ -473,7 +796,7 @@
                 <w:noProof/>
                 <w:webHidden/>
               </w:rPr>
-              <w:t>5</w:t>
+              <w:t>7</w:t>
             </w:r>
             <w:r>
               <w:rPr>
@@ -495,13 +818,13 @@
               <w:sz w:val="22"/>
             </w:rPr>
           </w:pPr>
-          <w:hyperlink w:anchor="_Toc20922269" w:history="1">
+          <w:hyperlink w:anchor="_Toc21967252" w:history="1">
             <w:r>
               <w:rPr>
                 <w:rStyle w:val="Hyperlink"/>
                 <w:noProof/>
               </w:rPr>
-              <w:t>Notations</w:t>
+              <w:t>Discrete random variables</w:t>
             </w:r>
             <w:r>
               <w:rPr>
@@ -522,7 +845,7 @@
                 <w:noProof/>
                 <w:webHidden/>
               </w:rPr>
-              <w:instrText xml:space="preserve"> PAGEREF _Toc20922269 \h </w:instrText>
+              <w:instrText xml:space="preserve"> PAGEREF _Toc21967252 \h </w:instrText>
             </w:r>
             <w:r>
               <w:rPr>
@@ -542,7 +865,7 @@
                 <w:noProof/>
                 <w:webHidden/>
               </w:rPr>
-              <w:t>5</w:t>
+              <w:t>7</w:t>
             </w:r>
             <w:r>
               <w:rPr>
@@ -564,13 +887,13 @@
               <w:sz w:val="22"/>
             </w:rPr>
           </w:pPr>
-          <w:hyperlink w:anchor="_Toc20922270" w:history="1">
+          <w:hyperlink w:anchor="_Toc21967253" w:history="1">
             <w:r>
               <w:rPr>
                 <w:rStyle w:val="Hyperlink"/>
                 <w:noProof/>
               </w:rPr>
-              <w:t>Probability theory</w:t>
+              <w:t>Binomial distribution</w:t>
             </w:r>
             <w:r>
               <w:rPr>
@@ -591,7 +914,7 @@
                 <w:noProof/>
                 <w:webHidden/>
               </w:rPr>
-              <w:instrText xml:space="preserve"> PAGEREF _Toc20922270 \h </w:instrText>
+              <w:instrText xml:space="preserve"> PAGEREF _Toc21967253 \h </w:instrText>
             </w:r>
             <w:r>
               <w:rPr>
@@ -611,7 +934,7 @@
                 <w:noProof/>
                 <w:webHidden/>
               </w:rPr>
-              <w:t>5</w:t>
+              <w:t>7</w:t>
             </w:r>
             <w:r>
               <w:rPr>
@@ -633,13 +956,13 @@
               <w:sz w:val="22"/>
             </w:rPr>
           </w:pPr>
-          <w:hyperlink w:anchor="_Toc20922271" w:history="1">
+          <w:hyperlink w:anchor="_Toc21967254" w:history="1">
             <w:r>
               <w:rPr>
                 <w:rStyle w:val="Hyperlink"/>
                 <w:noProof/>
               </w:rPr>
-              <w:t>Conditional probability</w:t>
+              <w:t>Poisson distribution</w:t>
             </w:r>
             <w:r>
               <w:rPr>
@@ -660,7 +983,7 @@
                 <w:noProof/>
                 <w:webHidden/>
               </w:rPr>
-              <w:instrText xml:space="preserve"> PAGEREF _Toc20922271 \h </w:instrText>
+              <w:instrText xml:space="preserve"> PAGEREF _Toc21967254 \h </w:instrText>
             </w:r>
             <w:r>
               <w:rPr>
@@ -680,7 +1003,7 @@
                 <w:noProof/>
                 <w:webHidden/>
               </w:rPr>
-              <w:t>5</w:t>
+              <w:t>8</w:t>
             </w:r>
             <w:r>
               <w:rPr>
@@ -702,13 +1025,13 @@
               <w:sz w:val="22"/>
             </w:rPr>
           </w:pPr>
-          <w:hyperlink w:anchor="_Toc20922272" w:history="1">
+          <w:hyperlink w:anchor="_Toc21967255" w:history="1">
             <w:r>
               <w:rPr>
                 <w:rStyle w:val="Hyperlink"/>
                 <w:noProof/>
               </w:rPr>
-              <w:t>III) Discrete Probability Distributions</w:t>
+              <w:t>IV) Continuous Probability Distributions</w:t>
             </w:r>
             <w:r>
               <w:rPr>
@@ -729,7 +1052,7 @@
                 <w:noProof/>
                 <w:webHidden/>
               </w:rPr>
-              <w:instrText xml:space="preserve"> PAGEREF _Toc20922272 \h </w:instrText>
+              <w:instrText xml:space="preserve"> PAGEREF _Toc21967255 \h </w:instrText>
             </w:r>
             <w:r>
               <w:rPr>
@@ -749,7 +1072,7 @@
                 <w:noProof/>
                 <w:webHidden/>
               </w:rPr>
-              <w:t>7</w:t>
+              <w:t>9</w:t>
             </w:r>
             <w:r>
               <w:rPr>
@@ -771,13 +1094,13 @@
               <w:sz w:val="22"/>
             </w:rPr>
           </w:pPr>
-          <w:hyperlink w:anchor="_Toc20922273" w:history="1">
+          <w:hyperlink w:anchor="_Toc21967256" w:history="1">
             <w:r>
               <w:rPr>
                 <w:rStyle w:val="Hyperlink"/>
                 <w:noProof/>
               </w:rPr>
-              <w:t>Discrete random variables</w:t>
+              <w:t>Continuous random variables</w:t>
             </w:r>
             <w:r>
               <w:rPr>
@@ -798,7 +1121,7 @@
                 <w:noProof/>
                 <w:webHidden/>
               </w:rPr>
-              <w:instrText xml:space="preserve"> PAGEREF _Toc20922273 \h </w:instrText>
+              <w:instrText xml:space="preserve"> PAGEREF _Toc21967256 \h </w:instrText>
             </w:r>
             <w:r>
               <w:rPr>
@@ -818,7 +1141,7 @@
                 <w:noProof/>
                 <w:webHidden/>
               </w:rPr>
-              <w:t>7</w:t>
+              <w:t>9</w:t>
             </w:r>
             <w:r>
               <w:rPr>
@@ -840,13 +1163,13 @@
               <w:sz w:val="22"/>
             </w:rPr>
           </w:pPr>
-          <w:hyperlink w:anchor="_Toc20922274" w:history="1">
+          <w:hyperlink w:anchor="_Toc21967257" w:history="1">
             <w:r>
               <w:rPr>
                 <w:rStyle w:val="Hyperlink"/>
                 <w:noProof/>
               </w:rPr>
-              <w:t>Binomial distribution</w:t>
+              <w:t>Uniform distribution</w:t>
             </w:r>
             <w:r>
               <w:rPr>
@@ -867,7 +1190,7 @@
                 <w:noProof/>
                 <w:webHidden/>
               </w:rPr>
-              <w:instrText xml:space="preserve"> PAGEREF _Toc20922274 \h </w:instrText>
+              <w:instrText xml:space="preserve"> PAGEREF _Toc21967257 \h </w:instrText>
             </w:r>
             <w:r>
               <w:rPr>
@@ -887,7 +1210,7 @@
                 <w:noProof/>
                 <w:webHidden/>
               </w:rPr>
-              <w:t>7</w:t>
+              <w:t>9</w:t>
             </w:r>
             <w:r>
               <w:rPr>
@@ -909,13 +1232,13 @@
               <w:sz w:val="22"/>
             </w:rPr>
           </w:pPr>
-          <w:hyperlink w:anchor="_Toc20922275" w:history="1">
+          <w:hyperlink w:anchor="_Toc21967258" w:history="1">
             <w:r>
               <w:rPr>
                 <w:rStyle w:val="Hyperlink"/>
                 <w:noProof/>
               </w:rPr>
-              <w:t>Poisson distribution</w:t>
+              <w:t>Normal distribution</w:t>
             </w:r>
             <w:r>
               <w:rPr>
@@ -936,7 +1259,7 @@
                 <w:noProof/>
                 <w:webHidden/>
               </w:rPr>
-              <w:instrText xml:space="preserve"> PAGEREF _Toc20922275 \h </w:instrText>
+              <w:instrText xml:space="preserve"> PAGEREF _Toc21967258 \h </w:instrText>
             </w:r>
             <w:r>
               <w:rPr>
@@ -956,7 +1279,76 @@
                 <w:noProof/>
                 <w:webHidden/>
               </w:rPr>
-              <w:t>8</w:t>
+              <w:t>9</w:t>
+            </w:r>
+            <w:r>
+              <w:rPr>
+                <w:noProof/>
+                <w:webHidden/>
+              </w:rPr>
+              <w:fldChar w:fldCharType="end"/>
+            </w:r>
+          </w:hyperlink>
+        </w:p>
+        <w:p>
+          <w:pPr>
+            <w:pStyle w:val="TOC2"/>
+            <w:tabs>
+              <w:tab w:val="right" w:leader="dot" w:pos="9350"/>
+            </w:tabs>
+            <w:rPr>
+              <w:noProof/>
+              <w:sz w:val="22"/>
+            </w:rPr>
+          </w:pPr>
+          <w:hyperlink w:anchor="_Toc21967259" w:history="1">
+            <w:r>
+              <w:rPr>
+                <w:rStyle w:val="Hyperlink"/>
+                <w:noProof/>
+              </w:rPr>
+              <w:t>Some remarks (not required)</w:t>
+            </w:r>
+            <w:r>
+              <w:rPr>
+                <w:noProof/>
+                <w:webHidden/>
+              </w:rPr>
+              <w:tab/>
+            </w:r>
+            <w:r>
+              <w:rPr>
+                <w:noProof/>
+                <w:webHidden/>
+              </w:rPr>
+              <w:fldChar w:fldCharType="begin"/>
+            </w:r>
+            <w:r>
+              <w:rPr>
+                <w:noProof/>
+                <w:webHidden/>
+              </w:rPr>
+              <w:instrText xml:space="preserve"> PAGEREF _Toc21967259 \h </w:instrText>
+            </w:r>
+            <w:r>
+              <w:rPr>
+                <w:noProof/>
+                <w:webHidden/>
+              </w:rPr>
+            </w:r>
+            <w:r>
+              <w:rPr>
+                <w:noProof/>
+                <w:webHidden/>
+              </w:rPr>
+              <w:fldChar w:fldCharType="separate"/>
+            </w:r>
+            <w:r>
+              <w:rPr>
+                <w:noProof/>
+                <w:webHidden/>
+              </w:rPr>
+              <w:t>10</w:t>
             </w:r>
             <w:r>
               <w:rPr>
@@ -978,13 +1370,13 @@
               <w:sz w:val="22"/>
             </w:rPr>
           </w:pPr>
-          <w:hyperlink w:anchor="_Toc20922276" w:history="1">
+          <w:hyperlink w:anchor="_Toc21967260" w:history="1">
             <w:r>
               <w:rPr>
                 <w:rStyle w:val="Hyperlink"/>
                 <w:noProof/>
               </w:rPr>
-              <w:t>IV) Continuous Probability Distributions</w:t>
+              <w:t>V) Estimation</w:t>
             </w:r>
             <w:r>
               <w:rPr>
@@ -1005,7 +1397,7 @@
                 <w:noProof/>
                 <w:webHidden/>
               </w:rPr>
-              <w:instrText xml:space="preserve"> PAGEREF _Toc20922276 \h </w:instrText>
+              <w:instrText xml:space="preserve"> PAGEREF _Toc21967260 \h </w:instrText>
             </w:r>
             <w:r>
               <w:rPr>
@@ -1025,7 +1417,7 @@
                 <w:noProof/>
                 <w:webHidden/>
               </w:rPr>
-              <w:t>9</w:t>
+              <w:t>11</w:t>
             </w:r>
             <w:r>
               <w:rPr>
@@ -1047,13 +1439,13 @@
               <w:sz w:val="22"/>
             </w:rPr>
           </w:pPr>
-          <w:hyperlink w:anchor="_Toc20922277" w:history="1">
+          <w:hyperlink w:anchor="_Toc21967261" w:history="1">
             <w:r>
               <w:rPr>
                 <w:rStyle w:val="Hyperlink"/>
                 <w:noProof/>
               </w:rPr>
-              <w:t>Continuous random variable</w:t>
+              <w:t>Sampling</w:t>
             </w:r>
             <w:r>
               <w:rPr>
@@ -1074,7 +1466,7 @@
                 <w:noProof/>
                 <w:webHidden/>
               </w:rPr>
-              <w:instrText xml:space="preserve"> PAGEREF _Toc20922277 \h </w:instrText>
+              <w:instrText xml:space="preserve"> PAGEREF _Toc21967261 \h </w:instrText>
             </w:r>
             <w:r>
               <w:rPr>
@@ -1094,7 +1486,7 @@
                 <w:noProof/>
                 <w:webHidden/>
               </w:rPr>
-              <w:t>9</w:t>
+              <w:t>11</w:t>
             </w:r>
             <w:r>
               <w:rPr>
@@ -1116,13 +1508,13 @@
               <w:sz w:val="22"/>
             </w:rPr>
           </w:pPr>
-          <w:hyperlink w:anchor="_Toc20922278" w:history="1">
+          <w:hyperlink w:anchor="_Toc21967262" w:history="1">
             <w:r>
               <w:rPr>
                 <w:rStyle w:val="Hyperlink"/>
                 <w:noProof/>
               </w:rPr>
-              <w:t>Uniform distribution</w:t>
+              <w:t>Point estimation</w:t>
             </w:r>
             <w:r>
               <w:rPr>
@@ -1143,214 +1535,7 @@
                 <w:noProof/>
                 <w:webHidden/>
               </w:rPr>
-              <w:instrText xml:space="preserve"> PAGEREF _Toc20922278 \h </w:instrText>
-            </w:r>
-            <w:r>
-              <w:rPr>
-                <w:noProof/>
-                <w:webHidden/>
-              </w:rPr>
-            </w:r>
-            <w:r>
-              <w:rPr>
-                <w:noProof/>
-                <w:webHidden/>
-              </w:rPr>
-              <w:fldChar w:fldCharType="separate"/>
-            </w:r>
-            <w:r>
-              <w:rPr>
-                <w:noProof/>
-                <w:webHidden/>
-              </w:rPr>
-              <w:t>9</w:t>
-            </w:r>
-            <w:r>
-              <w:rPr>
-                <w:noProof/>
-                <w:webHidden/>
-              </w:rPr>
-              <w:fldChar w:fldCharType="end"/>
-            </w:r>
-          </w:hyperlink>
-        </w:p>
-        <w:p>
-          <w:pPr>
-            <w:pStyle w:val="TOC2"/>
-            <w:tabs>
-              <w:tab w:val="right" w:leader="dot" w:pos="9350"/>
-            </w:tabs>
-            <w:rPr>
-              <w:noProof/>
-              <w:sz w:val="22"/>
-            </w:rPr>
-          </w:pPr>
-          <w:hyperlink w:anchor="_Toc20922279" w:history="1">
-            <w:r>
-              <w:rPr>
-                <w:rStyle w:val="Hyperlink"/>
-                <w:noProof/>
-              </w:rPr>
-              <w:t>Normal distribution</w:t>
-            </w:r>
-            <w:r>
-              <w:rPr>
-                <w:noProof/>
-                <w:webHidden/>
-              </w:rPr>
-              <w:tab/>
-            </w:r>
-            <w:r>
-              <w:rPr>
-                <w:noProof/>
-                <w:webHidden/>
-              </w:rPr>
-              <w:fldChar w:fldCharType="begin"/>
-            </w:r>
-            <w:r>
-              <w:rPr>
-                <w:noProof/>
-                <w:webHidden/>
-              </w:rPr>
-              <w:instrText xml:space="preserve"> PAGEREF _Toc20922279 \h </w:instrText>
-            </w:r>
-            <w:r>
-              <w:rPr>
-                <w:noProof/>
-                <w:webHidden/>
-              </w:rPr>
-            </w:r>
-            <w:r>
-              <w:rPr>
-                <w:noProof/>
-                <w:webHidden/>
-              </w:rPr>
-              <w:fldChar w:fldCharType="separate"/>
-            </w:r>
-            <w:r>
-              <w:rPr>
-                <w:noProof/>
-                <w:webHidden/>
-              </w:rPr>
-              <w:t>9</w:t>
-            </w:r>
-            <w:r>
-              <w:rPr>
-                <w:noProof/>
-                <w:webHidden/>
-              </w:rPr>
-              <w:fldChar w:fldCharType="end"/>
-            </w:r>
-          </w:hyperlink>
-        </w:p>
-        <w:p>
-          <w:pPr>
-            <w:pStyle w:val="TOC2"/>
-            <w:tabs>
-              <w:tab w:val="right" w:leader="dot" w:pos="9350"/>
-            </w:tabs>
-            <w:rPr>
-              <w:noProof/>
-              <w:sz w:val="22"/>
-            </w:rPr>
-          </w:pPr>
-          <w:hyperlink w:anchor="_Toc20922280" w:history="1">
-            <w:r>
-              <w:rPr>
-                <w:rStyle w:val="Hyperlink"/>
-                <w:noProof/>
-              </w:rPr>
-              <w:t>Some remarks (not required)</w:t>
-            </w:r>
-            <w:r>
-              <w:rPr>
-                <w:noProof/>
-                <w:webHidden/>
-              </w:rPr>
-              <w:tab/>
-            </w:r>
-            <w:r>
-              <w:rPr>
-                <w:noProof/>
-                <w:webHidden/>
-              </w:rPr>
-              <w:fldChar w:fldCharType="begin"/>
-            </w:r>
-            <w:r>
-              <w:rPr>
-                <w:noProof/>
-                <w:webHidden/>
-              </w:rPr>
-              <w:instrText xml:space="preserve"> PAGEREF _Toc20922280 \h </w:instrText>
-            </w:r>
-            <w:r>
-              <w:rPr>
-                <w:noProof/>
-                <w:webHidden/>
-              </w:rPr>
-            </w:r>
-            <w:r>
-              <w:rPr>
-                <w:noProof/>
-                <w:webHidden/>
-              </w:rPr>
-              <w:fldChar w:fldCharType="separate"/>
-            </w:r>
-            <w:r>
-              <w:rPr>
-                <w:noProof/>
-                <w:webHidden/>
-              </w:rPr>
-              <w:t>10</w:t>
-            </w:r>
-            <w:r>
-              <w:rPr>
-                <w:noProof/>
-                <w:webHidden/>
-              </w:rPr>
-              <w:fldChar w:fldCharType="end"/>
-            </w:r>
-          </w:hyperlink>
-        </w:p>
-        <w:p>
-          <w:pPr>
-            <w:pStyle w:val="TOC1"/>
-            <w:tabs>
-              <w:tab w:val="right" w:leader="dot" w:pos="9350"/>
-            </w:tabs>
-            <w:rPr>
-              <w:noProof/>
-              <w:sz w:val="22"/>
-            </w:rPr>
-          </w:pPr>
-          <w:hyperlink w:anchor="_Toc20922281" w:history="1">
-            <w:r>
-              <w:rPr>
-                <w:rStyle w:val="Hyperlink"/>
-                <w:noProof/>
-              </w:rPr>
-              <w:t>V) Point Estimation</w:t>
-            </w:r>
-            <w:r>
-              <w:rPr>
-                <w:noProof/>
-                <w:webHidden/>
-              </w:rPr>
-              <w:tab/>
-            </w:r>
-            <w:r>
-              <w:rPr>
-                <w:noProof/>
-                <w:webHidden/>
-              </w:rPr>
-              <w:fldChar w:fldCharType="begin"/>
-            </w:r>
-            <w:r>
-              <w:rPr>
-                <w:noProof/>
-                <w:webHidden/>
-              </w:rPr>
-              <w:instrText xml:space="preserve"> PAGEREF _Toc20922281 \h </w:instrText>
+              <w:instrText xml:space="preserve"> PAGEREF _Toc21967262 \h </w:instrText>
             </w:r>
             <w:r>
               <w:rPr>
@@ -1410,7 +1595,7 @@
       <w:pPr>
         <w:pStyle w:val="Heading1"/>
       </w:pPr>
-      <w:bookmarkStart w:id="0" w:name="_Toc20922264"/>
+      <w:bookmarkStart w:id="1" w:name="_Toc21967243"/>
       <w:r>
         <w:lastRenderedPageBreak/>
         <w:t>I</w:t>
@@ -1424,11 +1609,14 @@
       <w:r>
         <w:t>Descriptive Statistics</w:t>
       </w:r>
-      <w:bookmarkEnd w:id="0"/>
-    </w:p>
-    <w:p>
-      <w:r>
-        <w:t>Data type: Qualitative (Special: Categorical), Quantitative (Discrete, Continuous)</w:t>
+      <w:bookmarkEnd w:id="1"/>
+    </w:p>
+    <w:p>
+      <w:r>
+        <w:t>Data type: Qualitative (s</w:t>
+      </w:r>
+      <w:r>
+        <w:t>pecial: Categorical), Quantitative (Discrete, Continuous)</w:t>
       </w:r>
     </w:p>
     <w:p>
@@ -1455,11 +1643,11 @@
       <w:pPr>
         <w:pStyle w:val="Heading2"/>
       </w:pPr>
-      <w:bookmarkStart w:id="1" w:name="_Toc20922265"/>
+      <w:bookmarkStart w:id="2" w:name="_Toc21967244"/>
       <w:r>
         <w:t>Central tendency</w:t>
       </w:r>
-      <w:bookmarkEnd w:id="1"/>
+      <w:bookmarkEnd w:id="2"/>
     </w:p>
     <w:p>
       <w:r>
@@ -2074,9 +2262,6 @@
           </m:sub>
         </m:sSub>
       </m:oMath>
-      <w:r>
-        <w:t>.</w:t>
-      </w:r>
     </w:p>
     <w:p/>
     <w:p>
@@ -2884,7 +3069,10 @@
         </m:f>
       </m:oMath>
       <w:r>
-        <w:t xml:space="preserve"> is not an integer. </w:t>
+        <w:t xml:space="preserve"> is not an integer</w:t>
+      </w:r>
+      <w:r>
+        <w:t xml:space="preserve"> </w:t>
       </w:r>
     </w:p>
     <w:p>
@@ -3119,11 +3307,11 @@
       <w:pPr>
         <w:pStyle w:val="Heading2"/>
       </w:pPr>
-      <w:bookmarkStart w:id="2" w:name="_Toc20922266"/>
+      <w:bookmarkStart w:id="3" w:name="_Toc21967245"/>
       <w:r>
         <w:t>Dispersion</w:t>
       </w:r>
-      <w:bookmarkEnd w:id="2"/>
+      <w:bookmarkEnd w:id="3"/>
     </w:p>
     <w:p>
       <w:r>
@@ -3836,11 +4024,11 @@
       <w:pPr>
         <w:pStyle w:val="Heading2"/>
       </w:pPr>
-      <w:bookmarkStart w:id="3" w:name="_Toc20922267"/>
+      <w:bookmarkStart w:id="4" w:name="_Toc21967246"/>
       <w:r>
         <w:t>Graphical methods</w:t>
       </w:r>
-      <w:bookmarkEnd w:id="3"/>
+      <w:bookmarkEnd w:id="4"/>
     </w:p>
     <w:p>
       <w:r>
@@ -3949,22 +4137,22 @@
       <w:pPr>
         <w:pStyle w:val="Heading1"/>
       </w:pPr>
-      <w:bookmarkStart w:id="4" w:name="_Toc20922268"/>
+      <w:bookmarkStart w:id="5" w:name="_Toc21967247"/>
       <w:r>
         <w:lastRenderedPageBreak/>
         <w:t>II) Probability</w:t>
       </w:r>
-      <w:bookmarkEnd w:id="4"/>
+      <w:bookmarkEnd w:id="5"/>
     </w:p>
     <w:p>
       <w:pPr>
         <w:pStyle w:val="Heading2"/>
       </w:pPr>
-      <w:bookmarkStart w:id="5" w:name="_Toc20922269"/>
+      <w:bookmarkStart w:id="6" w:name="_Toc21967248"/>
       <w:r>
         <w:t>Notations</w:t>
       </w:r>
-      <w:bookmarkEnd w:id="5"/>
+      <w:bookmarkEnd w:id="6"/>
     </w:p>
     <w:p>
       <w:r>
@@ -4198,6 +4386,231 @@
       </w:r>
     </w:p>
     <w:p>
+      <w:r>
+        <w:t xml:space="preserve">Commutativity: </w:t>
+      </w:r>
+      <m:oMath>
+        <m:r>
+          <w:rPr>
+            <w:rFonts w:ascii="Cambria Math" w:hAnsi="Cambria Math"/>
+          </w:rPr>
+          <m:t>A∪B=B∪A,  A∩B=B∩A</m:t>
+        </m:r>
+      </m:oMath>
+    </w:p>
+    <w:p>
+      <w:r>
+        <w:t xml:space="preserve">Associativity: </w:t>
+      </w:r>
+      <m:oMath>
+        <m:d>
+          <m:dPr>
+            <m:ctrlPr>
+              <w:rPr>
+                <w:rFonts w:ascii="Cambria Math" w:hAnsi="Cambria Math"/>
+                <w:i/>
+              </w:rPr>
+            </m:ctrlPr>
+          </m:dPr>
+          <m:e>
+            <m:r>
+              <w:rPr>
+                <w:rFonts w:ascii="Cambria Math" w:hAnsi="Cambria Math"/>
+              </w:rPr>
+              <m:t>A∪B</m:t>
+            </m:r>
+          </m:e>
+        </m:d>
+        <m:r>
+          <w:rPr>
+            <w:rFonts w:ascii="Cambria Math" w:hAnsi="Cambria Math"/>
+          </w:rPr>
+          <m:t>∪C=A∪</m:t>
+        </m:r>
+        <m:d>
+          <m:dPr>
+            <m:ctrlPr>
+              <w:rPr>
+                <w:rFonts w:ascii="Cambria Math" w:hAnsi="Cambria Math"/>
+                <w:i/>
+              </w:rPr>
+            </m:ctrlPr>
+          </m:dPr>
+          <m:e>
+            <m:r>
+              <w:rPr>
+                <w:rFonts w:ascii="Cambria Math" w:hAnsi="Cambria Math"/>
+              </w:rPr>
+              <m:t>B∪C</m:t>
+            </m:r>
+          </m:e>
+        </m:d>
+        <m:r>
+          <w:rPr>
+            <w:rFonts w:ascii="Cambria Math" w:hAnsi="Cambria Math"/>
+          </w:rPr>
+          <m:t xml:space="preserve">,  </m:t>
+        </m:r>
+        <m:d>
+          <m:dPr>
+            <m:ctrlPr>
+              <w:rPr>
+                <w:rFonts w:ascii="Cambria Math" w:hAnsi="Cambria Math"/>
+                <w:i/>
+              </w:rPr>
+            </m:ctrlPr>
+          </m:dPr>
+          <m:e>
+            <m:r>
+              <w:rPr>
+                <w:rFonts w:ascii="Cambria Math" w:hAnsi="Cambria Math"/>
+              </w:rPr>
+              <m:t>A∩B</m:t>
+            </m:r>
+          </m:e>
+        </m:d>
+        <m:r>
+          <w:rPr>
+            <w:rFonts w:ascii="Cambria Math" w:hAnsi="Cambria Math"/>
+          </w:rPr>
+          <m:t>∩C=A∩(B∩C)</m:t>
+        </m:r>
+      </m:oMath>
+    </w:p>
+    <w:p>
+      <w:r>
+        <w:t>Distributive</w:t>
+      </w:r>
+      <w:r>
+        <w:t xml:space="preserve"> laws</w:t>
+      </w:r>
+      <w:r>
+        <w:t xml:space="preserve">: </w:t>
+      </w:r>
+      <m:oMath>
+        <m:d>
+          <m:dPr>
+            <m:ctrlPr>
+              <w:rPr>
+                <w:rFonts w:ascii="Cambria Math" w:hAnsi="Cambria Math"/>
+                <w:i/>
+              </w:rPr>
+            </m:ctrlPr>
+          </m:dPr>
+          <m:e>
+            <m:r>
+              <w:rPr>
+                <w:rFonts w:ascii="Cambria Math" w:hAnsi="Cambria Math"/>
+              </w:rPr>
+              <m:t>A∩B</m:t>
+            </m:r>
+          </m:e>
+        </m:d>
+        <m:r>
+          <w:rPr>
+            <w:rFonts w:ascii="Cambria Math" w:hAnsi="Cambria Math"/>
+          </w:rPr>
+          <m:t>∪C=</m:t>
+        </m:r>
+        <m:d>
+          <m:dPr>
+            <m:ctrlPr>
+              <w:rPr>
+                <w:rFonts w:ascii="Cambria Math" w:hAnsi="Cambria Math"/>
+                <w:i/>
+              </w:rPr>
+            </m:ctrlPr>
+          </m:dPr>
+          <m:e>
+            <m:r>
+              <w:rPr>
+                <w:rFonts w:ascii="Cambria Math" w:hAnsi="Cambria Math"/>
+              </w:rPr>
+              <m:t>A∪C</m:t>
+            </m:r>
+          </m:e>
+        </m:d>
+        <m:r>
+          <w:rPr>
+            <w:rFonts w:ascii="Cambria Math" w:hAnsi="Cambria Math"/>
+          </w:rPr>
+          <m:t>∩</m:t>
+        </m:r>
+        <m:d>
+          <m:dPr>
+            <m:ctrlPr>
+              <w:rPr>
+                <w:rFonts w:ascii="Cambria Math" w:hAnsi="Cambria Math"/>
+                <w:i/>
+              </w:rPr>
+            </m:ctrlPr>
+          </m:dPr>
+          <m:e>
+            <m:r>
+              <w:rPr>
+                <w:rFonts w:ascii="Cambria Math" w:hAnsi="Cambria Math"/>
+              </w:rPr>
+              <m:t>B∪C</m:t>
+            </m:r>
+          </m:e>
+        </m:d>
+        <m:r>
+          <w:rPr>
+            <w:rFonts w:ascii="Cambria Math" w:hAnsi="Cambria Math"/>
+          </w:rPr>
+          <m:t xml:space="preserve">,  </m:t>
+        </m:r>
+        <m:d>
+          <m:dPr>
+            <m:ctrlPr>
+              <w:rPr>
+                <w:rFonts w:ascii="Cambria Math" w:hAnsi="Cambria Math"/>
+                <w:i/>
+              </w:rPr>
+            </m:ctrlPr>
+          </m:dPr>
+          <m:e>
+            <m:r>
+              <w:rPr>
+                <w:rFonts w:ascii="Cambria Math" w:hAnsi="Cambria Math"/>
+              </w:rPr>
+              <m:t>A∪B</m:t>
+            </m:r>
+          </m:e>
+        </m:d>
+        <m:r>
+          <w:rPr>
+            <w:rFonts w:ascii="Cambria Math" w:hAnsi="Cambria Math"/>
+          </w:rPr>
+          <m:t>∩C=</m:t>
+        </m:r>
+        <m:d>
+          <m:dPr>
+            <m:ctrlPr>
+              <w:rPr>
+                <w:rFonts w:ascii="Cambria Math" w:hAnsi="Cambria Math"/>
+                <w:i/>
+              </w:rPr>
+            </m:ctrlPr>
+          </m:dPr>
+          <m:e>
+            <m:r>
+              <w:rPr>
+                <w:rFonts w:ascii="Cambria Math" w:hAnsi="Cambria Math"/>
+              </w:rPr>
+              <m:t>A∩C</m:t>
+            </m:r>
+          </m:e>
+        </m:d>
+        <m:r>
+          <w:rPr>
+            <w:rFonts w:ascii="Cambria Math" w:hAnsi="Cambria Math"/>
+          </w:rPr>
+          <m:t>∪(B∩C)</m:t>
+        </m:r>
+      </m:oMath>
+    </w:p>
+    <w:p>
       <w:proofErr w:type="spellStart"/>
       <w:r>
         <w:t>DeMorgan’s</w:t>
@@ -4430,11 +4843,11 @@
       <w:pPr>
         <w:pStyle w:val="Heading2"/>
       </w:pPr>
-      <w:bookmarkStart w:id="6" w:name="_Toc20922270"/>
+      <w:bookmarkStart w:id="7" w:name="_Toc21967249"/>
       <w:r>
         <w:t>Probability theory</w:t>
       </w:r>
-      <w:bookmarkEnd w:id="6"/>
+      <w:bookmarkEnd w:id="7"/>
     </w:p>
     <w:p>
       <w:r>
@@ -4927,11 +5340,11 @@
       <w:pPr>
         <w:pStyle w:val="Heading2"/>
       </w:pPr>
-      <w:bookmarkStart w:id="7" w:name="_Toc20922271"/>
+      <w:bookmarkStart w:id="8" w:name="_Toc21967250"/>
       <w:r>
         <w:t>Conditional probability</w:t>
       </w:r>
-      <w:bookmarkEnd w:id="7"/>
+      <w:bookmarkEnd w:id="8"/>
     </w:p>
     <w:p>
       <w:r>
@@ -5094,6 +5507,7 @@
     </w:p>
     <w:p>
       <w:r>
+        <w:lastRenderedPageBreak/>
         <w:t>Relative r</w:t>
       </w:r>
       <w:r>
@@ -5578,7 +5992,6 @@
     </w:p>
     <w:p>
       <w:r>
-        <w:lastRenderedPageBreak/>
         <w:t>Generalized total p</w:t>
       </w:r>
       <w:r>
@@ -6588,7 +7001,7 @@
       <w:pPr>
         <w:pStyle w:val="Heading1"/>
       </w:pPr>
-      <w:bookmarkStart w:id="8" w:name="_Toc20922272"/>
+      <w:bookmarkStart w:id="9" w:name="_Toc21967251"/>
       <w:r>
         <w:lastRenderedPageBreak/>
         <w:t xml:space="preserve">III) </w:t>
@@ -6596,7 +7009,7 @@
       <w:r>
         <w:t>Discrete Probability Distributions</w:t>
       </w:r>
-      <w:bookmarkEnd w:id="8"/>
+      <w:bookmarkEnd w:id="9"/>
     </w:p>
     <w:p>
       <w:r>
@@ -6658,11 +7071,11 @@
       <w:pPr>
         <w:pStyle w:val="Heading2"/>
       </w:pPr>
-      <w:bookmarkStart w:id="9" w:name="_Toc20922273"/>
+      <w:bookmarkStart w:id="10" w:name="_Toc21967252"/>
       <w:r>
         <w:t>Discrete random variables</w:t>
       </w:r>
-      <w:bookmarkEnd w:id="9"/>
+      <w:bookmarkEnd w:id="10"/>
     </w:p>
     <w:p>
       <w:r>
@@ -7577,7 +7990,7 @@
       <w:pPr>
         <w:pStyle w:val="Heading2"/>
       </w:pPr>
-      <w:bookmarkStart w:id="10" w:name="_Toc20922274"/>
+      <w:bookmarkStart w:id="11" w:name="_Toc21967253"/>
       <w:r>
         <w:t xml:space="preserve">Binomial </w:t>
       </w:r>
@@ -7587,7 +8000,7 @@
       <w:r>
         <w:t>istribution</w:t>
       </w:r>
-      <w:bookmarkEnd w:id="10"/>
+      <w:bookmarkEnd w:id="11"/>
     </w:p>
     <w:p>
       <w:r>
@@ -8160,12 +8573,12 @@
       <w:pPr>
         <w:pStyle w:val="Heading2"/>
       </w:pPr>
-      <w:bookmarkStart w:id="11" w:name="_Toc20922275"/>
+      <w:bookmarkStart w:id="12" w:name="_Toc21967254"/>
       <w:r>
         <w:lastRenderedPageBreak/>
         <w:t>Poisson distribution</w:t>
       </w:r>
-      <w:bookmarkEnd w:id="11"/>
+      <w:bookmarkEnd w:id="12"/>
     </w:p>
     <w:p>
       <w:r>
@@ -8504,7 +8917,7 @@
       <w:pPr>
         <w:pStyle w:val="Heading1"/>
       </w:pPr>
-      <w:bookmarkStart w:id="12" w:name="_Toc20922276"/>
+      <w:bookmarkStart w:id="13" w:name="_Toc21967255"/>
       <w:r>
         <w:lastRenderedPageBreak/>
         <w:t>IV</w:t>
@@ -8518,20 +8931,20 @@
       <w:r>
         <w:t>s</w:t>
       </w:r>
-      <w:bookmarkEnd w:id="12"/>
+      <w:bookmarkEnd w:id="13"/>
     </w:p>
     <w:p>
       <w:pPr>
         <w:pStyle w:val="Heading2"/>
       </w:pPr>
-      <w:bookmarkStart w:id="13" w:name="_Toc20922277"/>
+      <w:bookmarkStart w:id="14" w:name="_Toc21967256"/>
       <w:r>
         <w:t>Continuous random variable</w:t>
       </w:r>
-      <w:bookmarkEnd w:id="13"/>
       <w:r>
         <w:t>s</w:t>
       </w:r>
+      <w:bookmarkEnd w:id="14"/>
     </w:p>
     <w:p>
       <w:r>
@@ -9493,16 +9906,27 @@
         </m:sSup>
       </m:oMath>
     </w:p>
+    <w:p>
+      <w:r>
+        <w:t xml:space="preserve">(Note: Calculus is </w:t>
+      </w:r>
+      <w:r>
+        <w:t>NOT</w:t>
+      </w:r>
+      <w:r>
+        <w:t xml:space="preserve"> required in our course)</w:t>
+      </w:r>
+    </w:p>
     <w:p/>
     <w:p>
       <w:pPr>
         <w:pStyle w:val="Heading2"/>
       </w:pPr>
-      <w:bookmarkStart w:id="14" w:name="_Toc20922278"/>
+      <w:bookmarkStart w:id="15" w:name="_Toc21967257"/>
       <w:r>
         <w:t>Uniform distribution</w:t>
       </w:r>
-      <w:bookmarkEnd w:id="14"/>
+      <w:bookmarkEnd w:id="15"/>
     </w:p>
     <w:p>
       <w:r>
@@ -10002,11 +10426,11 @@
       <w:pPr>
         <w:pStyle w:val="Heading2"/>
       </w:pPr>
-      <w:bookmarkStart w:id="15" w:name="_Toc20922279"/>
+      <w:bookmarkStart w:id="16" w:name="_Toc21967258"/>
       <w:r>
         <w:t>Normal distribution</w:t>
       </w:r>
-      <w:bookmarkEnd w:id="15"/>
+      <w:bookmarkEnd w:id="16"/>
     </w:p>
     <w:p>
       <w:r>
@@ -11089,13 +11513,7 @@
           <w:rPr>
             <w:rFonts w:ascii="Cambria Math" w:hAnsi="Cambria Math"/>
           </w:rPr>
-          <m:t>X~</m:t>
-        </m:r>
-        <m:r>
-          <w:rPr>
-            <w:rFonts w:ascii="Cambria Math" w:hAnsi="Cambria Math"/>
-          </w:rPr>
-          <m:t>Po</m:t>
+          <m:t>X~Po</m:t>
         </m:r>
         <m:d>
           <m:dPr>
@@ -11163,7 +11581,7 @@
       <w:pPr>
         <w:pStyle w:val="Heading2"/>
       </w:pPr>
-      <w:bookmarkStart w:id="16" w:name="_Toc20922280"/>
+      <w:bookmarkStart w:id="17" w:name="_Toc21967259"/>
       <w:r>
         <w:t>Some r</w:t>
       </w:r>
@@ -11173,7 +11591,7 @@
       <w:r>
         <w:t xml:space="preserve"> (not required)</w:t>
       </w:r>
-      <w:bookmarkEnd w:id="16"/>
+      <w:bookmarkEnd w:id="17"/>
     </w:p>
     <w:p>
       <w:pPr>
@@ -11210,8 +11628,6 @@
       <w:r>
         <w:t>o</w:t>
       </w:r>
-      <w:bookmarkStart w:id="17" w:name="_GoBack"/>
-      <w:bookmarkEnd w:id="17"/>
       <w:r>
         <w:t>ne major reason is that calculating binomial probability involves combination and large factorials are hard/costly to compute in previous centuries</w:t>
       </w:r>
@@ -12059,14 +12475,1027 @@
       <w:pPr>
         <w:pStyle w:val="Heading1"/>
       </w:pPr>
-      <w:bookmarkStart w:id="18" w:name="_Toc20922281"/>
+      <w:bookmarkStart w:id="18" w:name="_Toc21967260"/>
       <w:r>
         <w:lastRenderedPageBreak/>
-        <w:t>V) Point Estimation</w:t>
+        <w:t xml:space="preserve">V) </w:t>
+      </w:r>
+      <w:r>
+        <w:t>Estimation</w:t>
       </w:r>
       <w:bookmarkEnd w:id="18"/>
     </w:p>
+    <w:p>
+      <w:r>
+        <w:t xml:space="preserve">Statistical inference: </w:t>
+      </w:r>
+      <w:r>
+        <w:t>process of drawing conclusions from data that are subject to random variations</w:t>
+      </w:r>
+    </w:p>
+    <w:p>
+      <w:r>
+        <w:t>Estimation: e</w:t>
+      </w:r>
+      <w:r>
+        <w:t>stimate the values of specific population parameters based on</w:t>
+      </w:r>
+      <w:r>
+        <w:t xml:space="preserve"> the</w:t>
+      </w:r>
+      <w:r>
+        <w:t xml:space="preserve"> observed data</w:t>
+      </w:r>
+    </w:p>
+    <w:p>
+      <w:r>
+        <w:t xml:space="preserve">Hypothesis </w:t>
+      </w:r>
+      <w:r>
+        <w:t>t</w:t>
+      </w:r>
+      <w:r>
+        <w:t>esting</w:t>
+      </w:r>
+      <w:r>
+        <w:t>: t</w:t>
+      </w:r>
+      <w:r>
+        <w:t>est on whether the value of a population parameter is equal to some specific value based on the observed data</w:t>
+      </w:r>
+    </w:p>
     <w:p/>
+    <w:p>
+      <w:pPr>
+        <w:pStyle w:val="Heading2"/>
+      </w:pPr>
+      <w:bookmarkStart w:id="19" w:name="_Toc21967261"/>
+      <w:r>
+        <w:t>Sampling</w:t>
+      </w:r>
+      <w:bookmarkEnd w:id="19"/>
+    </w:p>
+    <w:p>
+      <w:r>
+        <w:t>Sample: the data o</w:t>
+      </w:r>
+      <w:r>
+        <w:t>btained after the experiments are performed</w:t>
+      </w:r>
+      <w:r>
+        <w:t>, usually denoted by</w:t>
+      </w:r>
+      <w:r>
+        <w:t xml:space="preserve"> </w:t>
+      </w:r>
+      <m:oMath>
+        <m:sSub>
+          <m:sSubPr>
+            <m:ctrlPr>
+              <w:rPr>
+                <w:rFonts w:ascii="Cambria Math" w:hAnsi="Cambria Math"/>
+                <w:i/>
+              </w:rPr>
+            </m:ctrlPr>
+          </m:sSubPr>
+          <m:e>
+            <m:r>
+              <w:rPr>
+                <w:rFonts w:ascii="Cambria Math" w:hAnsi="Cambria Math"/>
+              </w:rPr>
+              <m:t>x</m:t>
+            </m:r>
+          </m:e>
+          <m:sub>
+            <m:r>
+              <w:rPr>
+                <w:rFonts w:ascii="Cambria Math" w:hAnsi="Cambria Math"/>
+              </w:rPr>
+              <m:t>1</m:t>
+            </m:r>
+          </m:sub>
+        </m:sSub>
+        <m:r>
+          <w:rPr>
+            <w:rFonts w:ascii="Cambria Math" w:hAnsi="Cambria Math"/>
+          </w:rPr>
+          <m:t xml:space="preserve">, …, </m:t>
+        </m:r>
+        <m:sSub>
+          <m:sSubPr>
+            <m:ctrlPr>
+              <w:rPr>
+                <w:rFonts w:ascii="Cambria Math" w:hAnsi="Cambria Math"/>
+                <w:i/>
+              </w:rPr>
+            </m:ctrlPr>
+          </m:sSubPr>
+          <m:e>
+            <m:r>
+              <w:rPr>
+                <w:rFonts w:ascii="Cambria Math" w:hAnsi="Cambria Math"/>
+              </w:rPr>
+              <m:t>x</m:t>
+            </m:r>
+          </m:e>
+          <m:sub>
+            <m:r>
+              <w:rPr>
+                <w:rFonts w:ascii="Cambria Math" w:hAnsi="Cambria Math"/>
+              </w:rPr>
+              <m:t>n</m:t>
+            </m:r>
+          </m:sub>
+        </m:sSub>
+      </m:oMath>
+    </w:p>
+    <w:p>
+      <w:r>
+        <w:t xml:space="preserve">Random sample: the data before the </w:t>
+      </w:r>
+      <w:r>
+        <w:t>experiments are performed</w:t>
+      </w:r>
+      <w:r>
+        <w:t>, usually denoted by</w:t>
+      </w:r>
+      <w:r>
+        <w:t xml:space="preserve"> </w:t>
+      </w:r>
+      <m:oMath>
+        <m:sSub>
+          <m:sSubPr>
+            <m:ctrlPr>
+              <w:rPr>
+                <w:rFonts w:ascii="Cambria Math" w:hAnsi="Cambria Math"/>
+                <w:i/>
+              </w:rPr>
+            </m:ctrlPr>
+          </m:sSubPr>
+          <m:e>
+            <m:r>
+              <w:rPr>
+                <w:rFonts w:ascii="Cambria Math" w:hAnsi="Cambria Math"/>
+              </w:rPr>
+              <m:t>X</m:t>
+            </m:r>
+          </m:e>
+          <m:sub>
+            <m:r>
+              <w:rPr>
+                <w:rFonts w:ascii="Cambria Math" w:hAnsi="Cambria Math"/>
+              </w:rPr>
+              <m:t>1</m:t>
+            </m:r>
+          </m:sub>
+        </m:sSub>
+        <m:r>
+          <w:rPr>
+            <w:rFonts w:ascii="Cambria Math" w:hAnsi="Cambria Math"/>
+          </w:rPr>
+          <m:t xml:space="preserve">,…, </m:t>
+        </m:r>
+        <m:sSub>
+          <m:sSubPr>
+            <m:ctrlPr>
+              <w:rPr>
+                <w:rFonts w:ascii="Cambria Math" w:hAnsi="Cambria Math"/>
+                <w:i/>
+              </w:rPr>
+            </m:ctrlPr>
+          </m:sSubPr>
+          <m:e>
+            <m:r>
+              <w:rPr>
+                <w:rFonts w:ascii="Cambria Math" w:hAnsi="Cambria Math"/>
+              </w:rPr>
+              <m:t>X</m:t>
+            </m:r>
+          </m:e>
+          <m:sub>
+            <m:r>
+              <w:rPr>
+                <w:rFonts w:ascii="Cambria Math" w:hAnsi="Cambria Math"/>
+              </w:rPr>
+              <m:t>n</m:t>
+            </m:r>
+          </m:sub>
+        </m:sSub>
+      </m:oMath>
+    </w:p>
+    <w:p>
+      <w:r>
+        <w:t xml:space="preserve">Non-probability sample: </w:t>
+      </w:r>
+      <w:r>
+        <w:t>some elements of the population have no chance of</w:t>
+      </w:r>
+      <w:r>
+        <w:t xml:space="preserve"> being selected</w:t>
+      </w:r>
+    </w:p>
+    <w:p>
+      <w:r>
+        <w:t>P</w:t>
+      </w:r>
+      <w:r>
+        <w:t>robability sample</w:t>
+      </w:r>
+      <w:r>
+        <w:t>: all elements</w:t>
+      </w:r>
+      <w:r>
+        <w:t xml:space="preserve"> in the population has </w:t>
+      </w:r>
+      <w:r>
+        <w:t>known nonzero</w:t>
+      </w:r>
+      <w:r>
+        <w:t xml:space="preserve"> chance </w:t>
+      </w:r>
+      <w:r>
+        <w:t>to</w:t>
+      </w:r>
+      <w:r>
+        <w:t xml:space="preserve"> be selected </w:t>
+      </w:r>
+    </w:p>
+    <w:p>
+      <w:r>
+        <w:t xml:space="preserve">Simple random sample: </w:t>
+      </w:r>
+      <w:r>
+        <w:t xml:space="preserve">all </w:t>
+      </w:r>
+      <w:r>
+        <w:t>elements</w:t>
+      </w:r>
+      <w:r>
+        <w:t xml:space="preserve"> in the population has </w:t>
+      </w:r>
+      <w:r>
+        <w:t>the same probability</w:t>
+      </w:r>
+      <w:r>
+        <w:t xml:space="preserve"> </w:t>
+      </w:r>
+      <w:r>
+        <w:t>to</w:t>
+      </w:r>
+      <w:r>
+        <w:t xml:space="preserve"> be selected</w:t>
+      </w:r>
+    </w:p>
+    <w:p>
+      <w:r>
+        <w:t xml:space="preserve">Systematic sample: </w:t>
+      </w:r>
+      <w:r>
+        <w:t xml:space="preserve">elements </w:t>
+      </w:r>
+      <w:r>
+        <w:t xml:space="preserve">are selected </w:t>
+      </w:r>
+      <w:r>
+        <w:t xml:space="preserve">at regular intervals through </w:t>
+      </w:r>
+      <w:r>
+        <w:t>certain order</w:t>
+      </w:r>
+    </w:p>
+    <w:p>
+      <w:r>
+        <w:t xml:space="preserve">Stratified sample: </w:t>
+      </w:r>
+      <w:r>
+        <w:t>all elements are classified into different stratums and e</w:t>
+      </w:r>
+      <w:r>
+        <w:t>ach</w:t>
+      </w:r>
+      <w:r>
+        <w:t xml:space="preserve"> </w:t>
+      </w:r>
+      <w:r>
+        <w:t>stratum</w:t>
+      </w:r>
+      <w:r>
+        <w:t xml:space="preserve"> </w:t>
+      </w:r>
+      <w:r>
+        <w:t>is</w:t>
+      </w:r>
+      <w:r>
+        <w:t xml:space="preserve"> </w:t>
+      </w:r>
+      <w:r>
+        <w:t>sampled</w:t>
+      </w:r>
+      <w:r>
+        <w:t xml:space="preserve"> </w:t>
+      </w:r>
+      <w:r>
+        <w:t>as</w:t>
+      </w:r>
+      <w:r>
+        <w:t xml:space="preserve"> </w:t>
+      </w:r>
+      <w:r>
+        <w:t>an</w:t>
+      </w:r>
+      <w:r>
+        <w:t xml:space="preserve"> independent </w:t>
+      </w:r>
+      <w:r>
+        <w:t>sub</w:t>
+      </w:r>
+      <w:r>
+        <w:t>-</w:t>
+      </w:r>
+      <w:r>
+        <w:t>population</w:t>
+      </w:r>
+    </w:p>
+    <w:p>
+      <w:r>
+        <w:t xml:space="preserve">Cluster sample: </w:t>
+      </w:r>
+      <w:r>
+        <w:t xml:space="preserve">all elements are </w:t>
+      </w:r>
+      <w:r>
+        <w:t>divided</w:t>
+      </w:r>
+      <w:r>
+        <w:t xml:space="preserve"> into different </w:t>
+      </w:r>
+      <w:r>
+        <w:t>clusters and a simple random sample of clusters is selected</w:t>
+      </w:r>
+    </w:p>
+    <w:p>
+      <w:r>
+        <w:t>Coverage error: e</w:t>
+      </w:r>
+      <w:r>
+        <w:t>xists</w:t>
+      </w:r>
+      <w:r>
+        <w:t xml:space="preserve"> </w:t>
+      </w:r>
+      <w:r>
+        <w:t>if</w:t>
+      </w:r>
+      <w:r>
+        <w:t xml:space="preserve"> </w:t>
+      </w:r>
+      <w:r>
+        <w:t>some</w:t>
+      </w:r>
+      <w:r>
+        <w:t xml:space="preserve"> </w:t>
+      </w:r>
+      <w:r>
+        <w:t>groups</w:t>
+      </w:r>
+      <w:r>
+        <w:t xml:space="preserve"> </w:t>
+      </w:r>
+      <w:r>
+        <w:t>are</w:t>
+      </w:r>
+      <w:r>
+        <w:t xml:space="preserve"> </w:t>
+      </w:r>
+      <w:r>
+        <w:t>excluded</w:t>
+      </w:r>
+      <w:r>
+        <w:t xml:space="preserve"> </w:t>
+      </w:r>
+      <w:r>
+        <w:t>from</w:t>
+      </w:r>
+      <w:r>
+        <w:t xml:space="preserve"> </w:t>
+      </w:r>
+      <w:r>
+        <w:t>the</w:t>
+      </w:r>
+      <w:r>
+        <w:t xml:space="preserve"> </w:t>
+      </w:r>
+      <w:r>
+        <w:t>frame</w:t>
+      </w:r>
+      <w:r>
+        <w:t xml:space="preserve"> </w:t>
+      </w:r>
+      <w:r>
+        <w:t>and</w:t>
+      </w:r>
+      <w:r>
+        <w:t xml:space="preserve"> </w:t>
+      </w:r>
+      <w:r>
+        <w:t>have</w:t>
+      </w:r>
+      <w:r>
+        <w:t xml:space="preserve"> </w:t>
+      </w:r>
+      <w:r>
+        <w:t>no</w:t>
+      </w:r>
+      <w:r>
+        <w:t xml:space="preserve"> </w:t>
+      </w:r>
+      <w:r>
+        <w:t>chance</w:t>
+      </w:r>
+      <w:r>
+        <w:t xml:space="preserve"> </w:t>
+      </w:r>
+      <w:r>
+        <w:t>of</w:t>
+      </w:r>
+      <w:r>
+        <w:t xml:space="preserve"> </w:t>
+      </w:r>
+      <w:r>
+        <w:t>being</w:t>
+      </w:r>
+      <w:r>
+        <w:t xml:space="preserve"> </w:t>
+      </w:r>
+      <w:r>
+        <w:t>selected</w:t>
+      </w:r>
+    </w:p>
+    <w:p>
+      <w:r>
+        <w:t>Non-response error: p</w:t>
+      </w:r>
+      <w:r>
+        <w:t>eople</w:t>
+      </w:r>
+      <w:r>
+        <w:t xml:space="preserve"> </w:t>
+      </w:r>
+      <w:r>
+        <w:t>who</w:t>
+      </w:r>
+      <w:r>
+        <w:t xml:space="preserve"> </w:t>
+      </w:r>
+      <w:r>
+        <w:t>do</w:t>
+      </w:r>
+      <w:r>
+        <w:t xml:space="preserve"> </w:t>
+      </w:r>
+      <w:r>
+        <w:t>not</w:t>
+      </w:r>
+      <w:r>
+        <w:t xml:space="preserve"> </w:t>
+      </w:r>
+      <w:r>
+        <w:t>respond</w:t>
+      </w:r>
+      <w:r>
+        <w:t xml:space="preserve"> </w:t>
+      </w:r>
+      <w:r>
+        <w:t>may</w:t>
+      </w:r>
+      <w:r>
+        <w:t xml:space="preserve"> </w:t>
+      </w:r>
+      <w:r>
+        <w:t>be</w:t>
+      </w:r>
+      <w:r>
+        <w:t xml:space="preserve"> </w:t>
+      </w:r>
+      <w:r>
+        <w:t>different</w:t>
+      </w:r>
+      <w:r>
+        <w:t xml:space="preserve"> </w:t>
+      </w:r>
+      <w:r>
+        <w:t>from</w:t>
+      </w:r>
+      <w:r>
+        <w:t xml:space="preserve"> </w:t>
+      </w:r>
+      <w:r>
+        <w:t>those</w:t>
+      </w:r>
+      <w:r>
+        <w:t xml:space="preserve"> </w:t>
+      </w:r>
+      <w:r>
+        <w:t>who</w:t>
+      </w:r>
+      <w:r>
+        <w:t xml:space="preserve"> </w:t>
+      </w:r>
+      <w:r>
+        <w:t>do</w:t>
+      </w:r>
+      <w:r>
+        <w:t xml:space="preserve"> respond</w:t>
+      </w:r>
+    </w:p>
+    <w:p>
+      <w:r>
+        <w:t>Measurement error: d</w:t>
+      </w:r>
+      <w:r>
+        <w:t>ue</w:t>
+      </w:r>
+      <w:r>
+        <w:t xml:space="preserve"> </w:t>
+      </w:r>
+      <w:r>
+        <w:t>to</w:t>
+      </w:r>
+      <w:r>
+        <w:t xml:space="preserve"> </w:t>
+      </w:r>
+      <w:r>
+        <w:t>weaknesses</w:t>
+      </w:r>
+      <w:r>
+        <w:t xml:space="preserve"> </w:t>
+      </w:r>
+      <w:r>
+        <w:t>in</w:t>
+      </w:r>
+      <w:r>
+        <w:t xml:space="preserve"> </w:t>
+      </w:r>
+      <w:r>
+        <w:t>question</w:t>
+      </w:r>
+      <w:r>
+        <w:t xml:space="preserve"> </w:t>
+      </w:r>
+      <w:r>
+        <w:t>design,</w:t>
+      </w:r>
+      <w:r>
+        <w:t xml:space="preserve"> </w:t>
+      </w:r>
+      <w:r>
+        <w:t>respondent</w:t>
+      </w:r>
+      <w:r>
+        <w:t xml:space="preserve"> </w:t>
+      </w:r>
+      <w:r>
+        <w:t>error,</w:t>
+      </w:r>
+      <w:r>
+        <w:t xml:space="preserve"> </w:t>
+      </w:r>
+      <w:r>
+        <w:t>and</w:t>
+      </w:r>
+      <w:r>
+        <w:t xml:space="preserve"> </w:t>
+      </w:r>
+      <w:r>
+        <w:t>interviewer’s</w:t>
+      </w:r>
+      <w:r>
+        <w:t xml:space="preserve"> </w:t>
+      </w:r>
+      <w:r>
+        <w:t>impact</w:t>
+      </w:r>
+      <w:r>
+        <w:t xml:space="preserve"> </w:t>
+      </w:r>
+      <w:r>
+        <w:t>on</w:t>
+      </w:r>
+      <w:r>
+        <w:t xml:space="preserve"> </w:t>
+      </w:r>
+      <w:r>
+        <w:t>the</w:t>
+      </w:r>
+      <w:r>
+        <w:t xml:space="preserve"> </w:t>
+      </w:r>
+      <w:r>
+        <w:t>respondent</w:t>
+      </w:r>
+    </w:p>
+    <w:p>
+      <w:r>
+        <w:t xml:space="preserve">Sampling error: </w:t>
+      </w:r>
+      <w:r>
+        <w:t>Chance</w:t>
+      </w:r>
+      <w:r>
+        <w:t xml:space="preserve"> </w:t>
+      </w:r>
+      <w:r>
+        <w:t>(luck</w:t>
+      </w:r>
+      <w:r>
+        <w:t xml:space="preserve"> </w:t>
+      </w:r>
+      <w:r>
+        <w:t>of</w:t>
+      </w:r>
+      <w:r>
+        <w:t xml:space="preserve"> </w:t>
+      </w:r>
+      <w:r>
+        <w:t>the</w:t>
+      </w:r>
+      <w:r>
+        <w:t xml:space="preserve"> </w:t>
+      </w:r>
+      <w:r>
+        <w:t>draw</w:t>
+      </w:r>
+      <w:r>
+        <w:t xml:space="preserve">) </w:t>
+      </w:r>
+      <w:r>
+        <w:t>variation</w:t>
+      </w:r>
+      <w:r>
+        <w:t xml:space="preserve"> </w:t>
+      </w:r>
+      <w:r>
+        <w:t>from</w:t>
+      </w:r>
+      <w:r>
+        <w:t xml:space="preserve"> </w:t>
+      </w:r>
+      <w:r>
+        <w:t>sample</w:t>
+      </w:r>
+      <w:r>
+        <w:t xml:space="preserve"> </w:t>
+      </w:r>
+      <w:r>
+        <w:t>to</w:t>
+      </w:r>
+      <w:r>
+        <w:t xml:space="preserve"> </w:t>
+      </w:r>
+      <w:r>
+        <w:t>sample</w:t>
+      </w:r>
+    </w:p>
+    <w:p/>
+    <w:p>
+      <w:pPr>
+        <w:pStyle w:val="Heading2"/>
+      </w:pPr>
+      <w:bookmarkStart w:id="20" w:name="_Toc21967262"/>
+      <w:r>
+        <w:t xml:space="preserve">Point </w:t>
+      </w:r>
+      <w:r>
+        <w:t>e</w:t>
+      </w:r>
+      <w:r>
+        <w:t>stimation</w:t>
+      </w:r>
+      <w:bookmarkEnd w:id="20"/>
+    </w:p>
+    <w:p>
+      <w:r>
+        <w:t xml:space="preserve">Point estimator: </w:t>
+      </w:r>
+      <w:r>
+        <w:t>a rule for calculating a</w:t>
+      </w:r>
+      <w:r>
+        <w:t xml:space="preserve"> single value</w:t>
+      </w:r>
+      <w:r>
+        <w:t xml:space="preserve"> </w:t>
+      </w:r>
+      <w:r>
+        <w:t>to “best guess”</w:t>
+      </w:r>
+      <w:r>
+        <w:t xml:space="preserve"> </w:t>
+      </w:r>
+      <w:r>
+        <w:t>an unknown population parameter</w:t>
+      </w:r>
+      <w:r>
+        <w:t xml:space="preserve"> of interest</w:t>
+      </w:r>
+      <w:r>
+        <w:t xml:space="preserve"> </w:t>
+      </w:r>
+      <w:r>
+        <w:t xml:space="preserve">based on </w:t>
+      </w:r>
+      <w:r>
+        <w:t xml:space="preserve">the </w:t>
+      </w:r>
+      <w:r>
+        <w:t>observed data</w:t>
+      </w:r>
+    </w:p>
+    <w:p>
+      <w:r>
+        <w:lastRenderedPageBreak/>
+        <w:t xml:space="preserve">(Note: estimator </w:t>
+      </w:r>
+      <m:oMath>
+        <m:acc>
+          <m:accPr>
+            <m:ctrlPr>
+              <w:rPr>
+                <w:rFonts w:ascii="Cambria Math" w:hAnsi="Cambria Math"/>
+                <w:i/>
+              </w:rPr>
+            </m:ctrlPr>
+          </m:accPr>
+          <m:e>
+            <m:r>
+              <w:rPr>
+                <w:rFonts w:ascii="Cambria Math" w:hAnsi="Cambria Math"/>
+              </w:rPr>
+              <m:t>θ</m:t>
+            </m:r>
+          </m:e>
+        </m:acc>
+        <m:r>
+          <w:rPr>
+            <w:rFonts w:ascii="Cambria Math" w:hAnsi="Cambria Math"/>
+          </w:rPr>
+          <m:t>(X)</m:t>
+        </m:r>
+      </m:oMath>
+      <w:r>
+        <w:t xml:space="preserve"> is random, estimate </w:t>
+      </w:r>
+      <m:oMath>
+        <m:acc>
+          <m:accPr>
+            <m:ctrlPr>
+              <w:rPr>
+                <w:rFonts w:ascii="Cambria Math" w:hAnsi="Cambria Math"/>
+                <w:i/>
+              </w:rPr>
+            </m:ctrlPr>
+          </m:accPr>
+          <m:e>
+            <m:r>
+              <w:rPr>
+                <w:rFonts w:ascii="Cambria Math" w:hAnsi="Cambria Math"/>
+              </w:rPr>
+              <m:t>θ</m:t>
+            </m:r>
+          </m:e>
+        </m:acc>
+        <m:r>
+          <w:rPr>
+            <w:rFonts w:ascii="Cambria Math" w:hAnsi="Cambria Math"/>
+          </w:rPr>
+          <m:t>(</m:t>
+        </m:r>
+        <m:r>
+          <w:rPr>
+            <w:rFonts w:ascii="Cambria Math" w:hAnsi="Cambria Math"/>
+          </w:rPr>
+          <m:t>x</m:t>
+        </m:r>
+        <m:r>
+          <w:rPr>
+            <w:rFonts w:ascii="Cambria Math" w:hAnsi="Cambria Math"/>
+          </w:rPr>
+          <m:t>)</m:t>
+        </m:r>
+      </m:oMath>
+      <w:r>
+        <w:t xml:space="preserve"> </w:t>
+      </w:r>
+      <w:r>
+        <w:t xml:space="preserve">is fixed, </w:t>
+      </w:r>
+      <w:proofErr w:type="spellStart"/>
+      <w:r>
+        <w:t>estimand</w:t>
+      </w:r>
+      <w:proofErr w:type="spellEnd"/>
+      <w:r>
+        <w:t xml:space="preserve"> </w:t>
+      </w:r>
+      <m:oMath>
+        <m:r>
+          <w:rPr>
+            <w:rFonts w:ascii="Cambria Math" w:hAnsi="Cambria Math"/>
+          </w:rPr>
+          <m:t>θ</m:t>
+        </m:r>
+      </m:oMath>
+      <w:r>
+        <w:t xml:space="preserve"> is the unknown parameter)</w:t>
+      </w:r>
+    </w:p>
+    <w:p>
+      <w:r>
+        <w:t xml:space="preserve">Unbiasedness: </w:t>
+      </w:r>
+      <m:oMath>
+        <m:r>
+          <w:rPr>
+            <w:rFonts w:ascii="Cambria Math" w:hAnsi="Cambria Math"/>
+          </w:rPr>
+          <m:t>E</m:t>
+        </m:r>
+        <m:d>
+          <m:dPr>
+            <m:ctrlPr>
+              <w:rPr>
+                <w:rFonts w:ascii="Cambria Math" w:hAnsi="Cambria Math"/>
+                <w:i/>
+              </w:rPr>
+            </m:ctrlPr>
+          </m:dPr>
+          <m:e>
+            <m:acc>
+              <m:accPr>
+                <m:ctrlPr>
+                  <w:rPr>
+                    <w:rFonts w:ascii="Cambria Math" w:hAnsi="Cambria Math"/>
+                    <w:i/>
+                  </w:rPr>
+                </m:ctrlPr>
+              </m:accPr>
+              <m:e>
+                <m:r>
+                  <w:rPr>
+                    <w:rFonts w:ascii="Cambria Math" w:hAnsi="Cambria Math"/>
+                  </w:rPr>
+                  <m:t>θ</m:t>
+                </m:r>
+              </m:e>
+            </m:acc>
+          </m:e>
+        </m:d>
+        <m:r>
+          <w:rPr>
+            <w:rFonts w:ascii="Cambria Math" w:hAnsi="Cambria Math"/>
+          </w:rPr>
+          <m:t>=θ</m:t>
+        </m:r>
+      </m:oMath>
+    </w:p>
+    <w:p>
+      <w:r>
+        <w:t xml:space="preserve">Minimum variance: </w:t>
+      </w:r>
+      <m:oMath>
+        <m:r>
+          <w:rPr>
+            <w:rFonts w:ascii="Cambria Math" w:hAnsi="Cambria Math"/>
+          </w:rPr>
+          <m:t>Var</m:t>
+        </m:r>
+        <m:d>
+          <m:dPr>
+            <m:ctrlPr>
+              <w:rPr>
+                <w:rFonts w:ascii="Cambria Math" w:hAnsi="Cambria Math"/>
+                <w:i/>
+              </w:rPr>
+            </m:ctrlPr>
+          </m:dPr>
+          <m:e>
+            <m:acc>
+              <m:accPr>
+                <m:ctrlPr>
+                  <w:rPr>
+                    <w:rFonts w:ascii="Cambria Math" w:hAnsi="Cambria Math"/>
+                    <w:i/>
+                  </w:rPr>
+                </m:ctrlPr>
+              </m:accPr>
+              <m:e>
+                <m:r>
+                  <w:rPr>
+                    <w:rFonts w:ascii="Cambria Math" w:hAnsi="Cambria Math"/>
+                  </w:rPr>
+                  <m:t>θ</m:t>
+                </m:r>
+              </m:e>
+            </m:acc>
+          </m:e>
+        </m:d>
+        <m:r>
+          <w:rPr>
+            <w:rFonts w:ascii="Cambria Math" w:hAnsi="Cambria Math"/>
+          </w:rPr>
+          <m:t>≤Var</m:t>
+        </m:r>
+        <m:d>
+          <m:dPr>
+            <m:ctrlPr>
+              <w:rPr>
+                <w:rFonts w:ascii="Cambria Math" w:hAnsi="Cambria Math"/>
+                <w:i/>
+              </w:rPr>
+            </m:ctrlPr>
+          </m:dPr>
+          <m:e>
+            <m:acc>
+              <m:accPr>
+                <m:chr m:val="̃"/>
+                <m:ctrlPr>
+                  <w:rPr>
+                    <w:rFonts w:ascii="Cambria Math" w:hAnsi="Cambria Math"/>
+                    <w:i/>
+                  </w:rPr>
+                </m:ctrlPr>
+              </m:accPr>
+              <m:e>
+                <m:r>
+                  <w:rPr>
+                    <w:rFonts w:ascii="Cambria Math" w:hAnsi="Cambria Math"/>
+                  </w:rPr>
+                  <m:t>θ</m:t>
+                </m:r>
+              </m:e>
+            </m:acc>
+          </m:e>
+        </m:d>
+        <m:r>
+          <w:rPr>
+            <w:rFonts w:ascii="Cambria Math" w:hAnsi="Cambria Math"/>
+          </w:rPr>
+          <m:t xml:space="preserve"> </m:t>
+        </m:r>
+        <m:r>
+          <w:rPr>
+            <w:rFonts w:ascii="Cambria Math" w:hAnsi="Cambria Math"/>
+          </w:rPr>
+          <m:t xml:space="preserve"> </m:t>
+        </m:r>
+        <m:r>
+          <w:rPr>
+            <w:rFonts w:ascii="Cambria Math" w:hAnsi="Cambria Math"/>
+          </w:rPr>
+          <m:t>∀</m:t>
+        </m:r>
+        <m:r>
+          <w:rPr>
+            <w:rFonts w:ascii="Cambria Math" w:hAnsi="Cambria Math"/>
+          </w:rPr>
+          <m:t xml:space="preserve"> </m:t>
+        </m:r>
+        <m:acc>
+          <m:accPr>
+            <m:chr m:val="̃"/>
+            <m:ctrlPr>
+              <w:rPr>
+                <w:rFonts w:ascii="Cambria Math" w:hAnsi="Cambria Math"/>
+                <w:i/>
+              </w:rPr>
+            </m:ctrlPr>
+          </m:accPr>
+          <m:e>
+            <m:r>
+              <w:rPr>
+                <w:rFonts w:ascii="Cambria Math" w:hAnsi="Cambria Math"/>
+              </w:rPr>
+              <m:t>θ</m:t>
+            </m:r>
+          </m:e>
+        </m:acc>
+        <m:r>
+          <w:rPr>
+            <w:rFonts w:ascii="Cambria Math" w:hAnsi="Cambria Math"/>
+          </w:rPr>
+          <m:t>∈</m:t>
+        </m:r>
+        <m:r>
+          <m:rPr>
+            <m:sty m:val="p"/>
+          </m:rPr>
+          <w:rPr>
+            <w:rFonts w:ascii="Cambria Math" w:hAnsi="Cambria Math"/>
+          </w:rPr>
+          <m:t>Θ</m:t>
+        </m:r>
+      </m:oMath>
+    </w:p>
     <w:sectPr>
       <w:headerReference w:type="default" r:id="rId9"/>
       <w:pgSz w:w="12240" w:h="15840"/>
@@ -12169,7 +13598,7 @@
       <w:rPr>
         <w:noProof/>
       </w:rPr>
-      <w:t>9</w:t>
+      <w:t>2</w:t>
     </w:r>
     <w:r>
       <w:rPr>
@@ -12995,8 +14424,9 @@
     <w:compatSetting w:name="differentiateMultirowTableHeaders" w:uri="http://schemas.microsoft.com/office/word" w:val="1"/>
   </w:compat>
   <w:rsids>
-    <w:rsidRoot w:val="005D762E"/>
-    <w:rsid w:val="005D762E"/>
+    <w:rsidRoot w:val="003C4F58"/>
+    <w:rsid w:val="003C4F58"/>
+    <w:rsid w:val="00931C39"/>
   </w:rsids>
   <m:mathPr>
     <m:mathFont m:val="Cambria Math"/>
@@ -13445,7 +14875,7 @@
     <w:basedOn w:val="DefaultParagraphFont"/>
     <w:uiPriority w:val="99"/>
     <w:semiHidden/>
-    <w:rsid w:val="005D762E"/>
+    <w:rsid w:val="003C4F58"/>
     <w:rPr>
       <w:color w:val="808080"/>
     </w:rPr>
@@ -13726,7 +15156,7 @@
 </file>
 
 <file path=customXml/itemProps1.xml><?xml version="1.0" encoding="utf-8"?>
-<ds:datastoreItem xmlns:ds="http://schemas.openxmlformats.org/officeDocument/2006/customXml" ds:itemID="{45BF5CA2-473D-46D7-8341-56601BBE255C}">
+<ds:datastoreItem xmlns:ds="http://schemas.openxmlformats.org/officeDocument/2006/customXml" ds:itemID="{38866823-8FBC-4599-A818-B18205AD750B}">
   <ds:schemaRefs>
     <ds:schemaRef ds:uri="http://schemas.openxmlformats.org/officeDocument/2006/bibliography"/>
   </ds:schemaRefs>

</xml_diff>